<commit_message>
Part 2 of Func Spec
</commit_message>
<xml_diff>
--- a/Nightcore_Mech_Functional_Specifications.docx
+++ b/Nightcore_Mech_Functional_Specifications.docx
@@ -2217,12 +2217,6 @@
           <w:sz w:val="22"/>
         </w:rPr>
         <w:tab/>
-      </w:r>
-      <w:r>
-        <w:rPr>
-          <w:rFonts w:ascii="Century Gothic" w:hAnsi="Century Gothic"/>
-          <w:sz w:val="22"/>
-        </w:rPr>
         <w:t>2022/09/12</w:t>
       </w:r>
     </w:p>
@@ -2344,21 +2338,12 @@
           <w:sz w:val="22"/>
         </w:rPr>
       </w:pPr>
-      <w:proofErr w:type="spellStart"/>
-      <w:r>
-        <w:rPr>
-          <w:rFonts w:ascii="Century Gothic" w:hAnsi="Century Gothic"/>
-          <w:sz w:val="22"/>
-        </w:rPr>
-        <w:t>Hano</w:t>
-      </w:r>
-      <w:proofErr w:type="spellEnd"/>
-      <w:r>
-        <w:rPr>
-          <w:rFonts w:ascii="Century Gothic" w:hAnsi="Century Gothic"/>
-          <w:sz w:val="22"/>
-        </w:rPr>
-        <w:t xml:space="preserve"> Strydom</w:t>
+      <w:r>
+        <w:rPr>
+          <w:rFonts w:ascii="Century Gothic" w:hAnsi="Century Gothic"/>
+          <w:sz w:val="22"/>
+        </w:rPr>
+        <w:t>Hano Strydom</w:t>
       </w:r>
       <w:r>
         <w:rPr>
@@ -2490,25 +2475,10 @@
     </w:p>
     <w:p>
       <w:pPr>
-        <w:jc w:val="both"/>
-        <w:rPr>
-          <w:rFonts w:ascii="Century Gothic" w:hAnsi="Century Gothic"/>
-        </w:rPr>
-      </w:pPr>
-    </w:p>
-    <w:p>
-      <w:pPr>
-        <w:rPr>
-          <w:rFonts w:ascii="Century Gothic" w:hAnsi="Century Gothic"/>
-        </w:rPr>
-      </w:pPr>
-      <w:r>
-        <w:rPr>
-          <w:rFonts w:ascii="Century Gothic" w:hAnsi="Century Gothic"/>
-        </w:rPr>
-        <w:lastRenderedPageBreak/>
-        <w:br w:type="page"/>
-      </w:r>
+        <w:rPr>
+          <w:rFonts w:ascii="Century Gothic" w:hAnsi="Century Gothic"/>
+        </w:rPr>
+      </w:pPr>
     </w:p>
     <w:p>
       <w:pPr>
@@ -5812,13 +5782,7 @@
       </w:r>
       <w:proofErr w:type="spellEnd"/>
       <w:r>
-        <w:t xml:space="preserve"> van Rensburg serving as the project managing manager, requires our company to design and construct a modular workflow system that would assist academic lecturers in identifying and reporting cases of academic misconduct in accordance with the NWU SOPS. </w:t>
-      </w:r>
-      <w:r>
-        <w:t>To</w:t>
-      </w:r>
-      <w:r>
-        <w:t xml:space="preserve"> combat</w:t>
+        <w:t xml:space="preserve"> van Rensburg serving as the project managing manager, requires our company to design and construct a modular workflow system that would assist academic lecturers in identifying and reporting cases of academic misconduct in accordance with the NWU SOPS. To combat</w:t>
       </w:r>
       <w:r>
         <w:t xml:space="preserve"> contract-cheating</w:t>
@@ -5827,7 +5791,16 @@
         <w:t>, the NWU Registrar must assess each instance separately and employ specialists to provide technical reports. If the technical reports do not self-evidently emphasize the severity of the plagiarism, external subject matter experts (SMEs) are asked to review the technical reports with an additional report that offers a deeper understanding of the suspected plagiarism. The technical need is to manually compare the allegedly plagiarized text in question with the original text used as evidence.</w:t>
       </w:r>
       <w:r>
-        <w:t xml:space="preserve"> It is rather difficult to manually compare text, so the Registrar</w:t>
+        <w:t xml:space="preserve"> The registrar also needs to identify authorship attribution</w:t>
+      </w:r>
+      <w:r>
+        <w:t>, via the use of stylometry to generate reports</w:t>
+      </w:r>
+      <w:r>
+        <w:t xml:space="preserve">. </w:t>
+      </w:r>
+      <w:r>
+        <w:t>It is rather difficult to manually compare text, so the Registrar</w:t>
       </w:r>
       <w:r>
         <w:t xml:space="preserve"> encouraged the </w:t>
@@ -6368,7 +6341,7 @@
       </w:r>
     </w:p>
     <w:p>
-      <w:hyperlink r:id="rId11" w:history="1">
+      <w:hyperlink r:id="rId11" w:anchor="readme" w:history="1">
         <w:r>
           <w:rPr>
             <w:rStyle w:val="Hyperlink"/>
@@ -6403,53 +6376,23 @@
           <w:rPr>
             <w:rStyle w:val="Hyperlink"/>
           </w:rPr>
-          <w:t>zander.jansevanrensbu</w:t>
-        </w:r>
+          <w:t>zander.jansevanrensburg@nwu.ac.za</w:t>
+        </w:r>
+      </w:hyperlink>
+    </w:p>
+    <w:p>
+      <w:r>
+        <w:t>Prof. Neels Kruger:</w:t>
+      </w:r>
+      <w:r>
+        <w:t xml:space="preserve"> </w:t>
+      </w:r>
+      <w:hyperlink r:id="rId13" w:history="1">
         <w:r>
           <w:rPr>
             <w:rStyle w:val="Hyperlink"/>
           </w:rPr>
-          <w:t>r</w:t>
-        </w:r>
-        <w:r>
-          <w:rPr>
-            <w:rStyle w:val="Hyperlink"/>
-          </w:rPr>
-          <w:t>g@nwu.ac.z</w:t>
-        </w:r>
-        <w:r>
-          <w:rPr>
-            <w:rStyle w:val="Hyperlink"/>
-          </w:rPr>
-          <w:t>a</w:t>
-        </w:r>
-      </w:hyperlink>
-    </w:p>
-    <w:p>
-      <w:r>
-        <w:t>Prof. Neels Kruger:</w:t>
-      </w:r>
-      <w:r>
-        <w:t xml:space="preserve"> </w:t>
-      </w:r>
-      <w:hyperlink r:id="rId13" w:history="1">
-        <w:r>
-          <w:rPr>
-            <w:rStyle w:val="Hyperlink"/>
-          </w:rPr>
-          <w:t>Neels.Kruger@n</w:t>
-        </w:r>
-        <w:r>
-          <w:rPr>
-            <w:rStyle w:val="Hyperlink"/>
-          </w:rPr>
-          <w:t>w</w:t>
-        </w:r>
-        <w:r>
-          <w:rPr>
-            <w:rStyle w:val="Hyperlink"/>
-          </w:rPr>
-          <w:t>u.ac.za</w:t>
+          <w:t>Neels.Kruger@nwu.ac.za</w:t>
         </w:r>
       </w:hyperlink>
     </w:p>
@@ -6527,19 +6470,7 @@
           <w:rPr>
             <w:rStyle w:val="Hyperlink"/>
           </w:rPr>
-          <w:t>https://github.com/ISE-Project-2022/Docu</w:t>
-        </w:r>
-        <w:r>
-          <w:rPr>
-            <w:rStyle w:val="Hyperlink"/>
-          </w:rPr>
-          <w:t>m</w:t>
-        </w:r>
-        <w:r>
-          <w:rPr>
-            <w:rStyle w:val="Hyperlink"/>
-          </w:rPr>
-          <w:t>entation</w:t>
+          <w:t>https://github.com/ISE-Project-2022/Documentation</w:t>
         </w:r>
       </w:hyperlink>
     </w:p>
@@ -6689,6 +6620,17 @@
       <w:bookmarkEnd w:id="18"/>
     </w:p>
     <w:p>
+      <w:r>
+        <w:t>To prevent contract cheating, the NWU Registrar must examine each case on an individual basis and request the technical opinions of specialists. If the technical reports do not emphasize the severity of the suspected plagiarism, external subject matter experts (SMEs) are tasked with evaluating the technical reports with an extra report that provides a more detailed explanation of the alleged plagiarism.</w:t>
+      </w:r>
+      <w:r>
+        <w:t xml:space="preserve"> </w:t>
+      </w:r>
+      <w:r>
+        <w:t>The technical need is to manually match the allegedly copied information in question with the proof's original text. In order to create reports, the registrar must also assess authorship attribution using stylometry.</w:t>
+      </w:r>
+    </w:p>
+    <w:p>
       <w:pPr>
         <w:pStyle w:val="Heading2"/>
         <w:numPr>
@@ -6728,6 +6670,214 @@
     </w:p>
     <w:p>
       <w:pPr>
+        <w:rPr>
+          <w:lang w:val="en-GB"/>
+        </w:rPr>
+      </w:pPr>
+      <w:r>
+        <w:rPr>
+          <w:lang w:val="en-GB"/>
+        </w:rPr>
+        <w:t>The product shall make use of</w:t>
+      </w:r>
+      <w:r>
+        <w:rPr>
+          <w:lang w:val="en-GB"/>
+        </w:rPr>
+        <w:t xml:space="preserve"> following</w:t>
+      </w:r>
+      <w:r>
+        <w:rPr>
+          <w:lang w:val="en-GB"/>
+        </w:rPr>
+        <w:t xml:space="preserve"> </w:t>
+      </w:r>
+      <w:r>
+        <w:rPr>
+          <w:lang w:val="en-GB"/>
+        </w:rPr>
+        <w:t xml:space="preserve">two </w:t>
+      </w:r>
+      <w:r>
+        <w:rPr>
+          <w:lang w:val="en-GB"/>
+        </w:rPr>
+        <w:t>type</w:t>
+      </w:r>
+      <w:r>
+        <w:rPr>
+          <w:lang w:val="en-GB"/>
+        </w:rPr>
+        <w:t>s of</w:t>
+      </w:r>
+      <w:r>
+        <w:rPr>
+          <w:lang w:val="en-GB"/>
+        </w:rPr>
+        <w:t xml:space="preserve"> class</w:t>
+      </w:r>
+      <w:r>
+        <w:rPr>
+          <w:lang w:val="en-GB"/>
+        </w:rPr>
+        <w:t>:</w:t>
+      </w:r>
+    </w:p>
+    <w:p>
+      <w:pPr>
+        <w:pStyle w:val="ListParagraph"/>
+        <w:numPr>
+          <w:ilvl w:val="0"/>
+          <w:numId w:val="10"/>
+        </w:numPr>
+        <w:rPr>
+          <w:lang w:val="en-GB"/>
+        </w:rPr>
+      </w:pPr>
+      <w:r>
+        <w:rPr>
+          <w:lang w:val="en-GB"/>
+        </w:rPr>
+        <w:t>Lecturer</w:t>
+      </w:r>
+      <w:r>
+        <w:rPr>
+          <w:lang w:val="en-GB"/>
+        </w:rPr>
+        <w:t xml:space="preserve"> </w:t>
+      </w:r>
+    </w:p>
+    <w:p>
+      <w:pPr>
+        <w:pStyle w:val="ListParagraph"/>
+        <w:numPr>
+          <w:ilvl w:val="0"/>
+          <w:numId w:val="10"/>
+        </w:numPr>
+        <w:rPr>
+          <w:lang w:val="en-GB"/>
+        </w:rPr>
+      </w:pPr>
+      <w:r>
+        <w:rPr>
+          <w:lang w:val="en-GB"/>
+        </w:rPr>
+        <w:t>Registrar</w:t>
+      </w:r>
+    </w:p>
+    <w:p>
+      <w:pPr>
+        <w:rPr>
+          <w:lang w:val="en-GB"/>
+        </w:rPr>
+      </w:pPr>
+      <w:r>
+        <w:rPr>
+          <w:lang w:val="en-GB"/>
+        </w:rPr>
+        <w:t>Lecturers are the product's key users. The</w:t>
+      </w:r>
+      <w:r>
+        <w:rPr>
+          <w:lang w:val="en-GB"/>
+        </w:rPr>
+        <w:t xml:space="preserve"> lecturers</w:t>
+      </w:r>
+      <w:r>
+        <w:rPr>
+          <w:lang w:val="en-GB"/>
+        </w:rPr>
+        <w:t xml:space="preserve"> will </w:t>
+      </w:r>
+      <w:r>
+        <w:rPr>
+          <w:lang w:val="en-GB"/>
+        </w:rPr>
+        <w:t>analyse</w:t>
+      </w:r>
+      <w:r>
+        <w:rPr>
+          <w:lang w:val="en-GB"/>
+        </w:rPr>
+        <w:t xml:space="preserve"> the texts for contract cheating or </w:t>
+      </w:r>
+      <w:r>
+        <w:rPr>
+          <w:lang w:val="en-GB"/>
+        </w:rPr>
+        <w:t>plagiarism</w:t>
+      </w:r>
+      <w:r>
+        <w:rPr>
+          <w:lang w:val="en-GB"/>
+        </w:rPr>
+        <w:t xml:space="preserve"> and</w:t>
+      </w:r>
+      <w:r>
+        <w:rPr>
+          <w:lang w:val="en-GB"/>
+        </w:rPr>
+        <w:t xml:space="preserve"> compile a report</w:t>
+      </w:r>
+      <w:r>
+        <w:rPr>
+          <w:lang w:val="en-GB"/>
+        </w:rPr>
+        <w:t>.</w:t>
+      </w:r>
+      <w:r>
+        <w:rPr>
+          <w:lang w:val="en-GB"/>
+        </w:rPr>
+        <w:t xml:space="preserve"> </w:t>
+      </w:r>
+    </w:p>
+    <w:p>
+      <w:pPr>
+        <w:rPr>
+          <w:lang w:val="en-GB"/>
+        </w:rPr>
+      </w:pPr>
+      <w:r>
+        <w:rPr>
+          <w:lang w:val="en-GB"/>
+        </w:rPr>
+        <w:t xml:space="preserve">The registrar will </w:t>
+      </w:r>
+      <w:r>
+        <w:rPr>
+          <w:lang w:val="en-GB"/>
+        </w:rPr>
+        <w:t xml:space="preserve">also </w:t>
+      </w:r>
+      <w:r>
+        <w:rPr>
+          <w:lang w:val="en-GB"/>
+        </w:rPr>
+        <w:t xml:space="preserve">be using the product </w:t>
+      </w:r>
+      <w:r>
+        <w:rPr>
+          <w:lang w:val="en-GB"/>
+        </w:rPr>
+        <w:t xml:space="preserve">to view the evidence provided by the reports. </w:t>
+      </w:r>
+    </w:p>
+    <w:p>
+      <w:pPr>
+        <w:rPr>
+          <w:lang w:val="en-GB"/>
+        </w:rPr>
+      </w:pPr>
+      <w:r>
+        <w:rPr>
+          <w:lang w:val="en-GB"/>
+        </w:rPr>
+        <w:t xml:space="preserve">Both the lecturers and the registrar will have full administrative rights to use the program. </w:t>
+      </w:r>
+    </w:p>
+    <w:p>
+      <w:pPr>
         <w:pStyle w:val="Heading2"/>
         <w:numPr>
           <w:ilvl w:val="1"/>
@@ -6766,6 +6916,396 @@
     </w:p>
     <w:p>
       <w:pPr>
+        <w:pStyle w:val="ListParagraph"/>
+        <w:numPr>
+          <w:ilvl w:val="0"/>
+          <w:numId w:val="11"/>
+        </w:numPr>
+        <w:rPr>
+          <w:lang w:val="en-GB"/>
+        </w:rPr>
+      </w:pPr>
+      <w:r>
+        <w:rPr>
+          <w:lang w:val="en-GB"/>
+        </w:rPr>
+        <w:t>The users should have access to a</w:t>
+      </w:r>
+      <w:r>
+        <w:rPr>
+          <w:lang w:val="en-GB"/>
+        </w:rPr>
+        <w:t xml:space="preserve"> straightforward and intuitive interface.</w:t>
+      </w:r>
+    </w:p>
+    <w:p>
+      <w:pPr>
+        <w:pStyle w:val="ListParagraph"/>
+        <w:numPr>
+          <w:ilvl w:val="0"/>
+          <w:numId w:val="11"/>
+        </w:numPr>
+        <w:rPr>
+          <w:lang w:val="en-GB"/>
+        </w:rPr>
+      </w:pPr>
+      <w:r>
+        <w:rPr>
+          <w:lang w:val="en-GB"/>
+        </w:rPr>
+        <w:t>Users should be able to complete tasks in a time efficient manner.</w:t>
+      </w:r>
+    </w:p>
+    <w:p>
+      <w:pPr>
+        <w:pStyle w:val="ListParagraph"/>
+        <w:numPr>
+          <w:ilvl w:val="0"/>
+          <w:numId w:val="11"/>
+        </w:numPr>
+        <w:rPr>
+          <w:lang w:val="en-GB"/>
+        </w:rPr>
+      </w:pPr>
+      <w:r>
+        <w:rPr>
+          <w:lang w:val="en-GB"/>
+        </w:rPr>
+        <w:t>Enhance the productivity of employees by providing functional software.</w:t>
+      </w:r>
+    </w:p>
+    <w:p>
+      <w:pPr>
+        <w:pStyle w:val="ListParagraph"/>
+        <w:numPr>
+          <w:ilvl w:val="0"/>
+          <w:numId w:val="11"/>
+        </w:numPr>
+        <w:rPr>
+          <w:lang w:val="en-GB"/>
+        </w:rPr>
+      </w:pPr>
+      <w:r>
+        <w:rPr>
+          <w:lang w:val="en-GB"/>
+        </w:rPr>
+        <w:t xml:space="preserve">Compile documentation/user manuals for </w:t>
+      </w:r>
+      <w:r>
+        <w:rPr>
+          <w:lang w:val="en-GB"/>
+        </w:rPr>
+        <w:t>users</w:t>
+      </w:r>
+      <w:r>
+        <w:rPr>
+          <w:lang w:val="en-GB"/>
+        </w:rPr>
+        <w:t xml:space="preserve"> using a structure based on categories, which will serve as a guide to minimize misunderstanding.</w:t>
+      </w:r>
+    </w:p>
+    <w:p>
+      <w:pPr>
+        <w:pStyle w:val="ListParagraph"/>
+        <w:numPr>
+          <w:ilvl w:val="0"/>
+          <w:numId w:val="11"/>
+        </w:numPr>
+        <w:rPr>
+          <w:lang w:val="en-GB"/>
+        </w:rPr>
+      </w:pPr>
+      <w:r>
+        <w:rPr>
+          <w:lang w:val="en-GB"/>
+        </w:rPr>
+        <w:t>At the conclusion of the project</w:t>
+      </w:r>
+      <w:r>
+        <w:rPr>
+          <w:lang w:val="en-GB"/>
+        </w:rPr>
+        <w:t>’</w:t>
+      </w:r>
+      <w:r>
+        <w:rPr>
+          <w:lang w:val="en-GB"/>
+        </w:rPr>
+        <w:t>s</w:t>
+      </w:r>
+      <w:r>
+        <w:rPr>
+          <w:lang w:val="en-GB"/>
+        </w:rPr>
+        <w:t xml:space="preserve"> lifetime, Nightcore Mech's engineers should be able to create a system that enables instructors at NWU to detect academic misconduct and contract cheating.</w:t>
+      </w:r>
+    </w:p>
+    <w:p>
+      <w:pPr>
+        <w:pStyle w:val="ListParagraph"/>
+        <w:numPr>
+          <w:ilvl w:val="0"/>
+          <w:numId w:val="11"/>
+        </w:numPr>
+        <w:rPr>
+          <w:lang w:val="en-GB"/>
+        </w:rPr>
+      </w:pPr>
+      <w:r>
+        <w:rPr>
+          <w:lang w:val="en-GB"/>
+        </w:rPr>
+        <w:t>The system should provide feedback reports highlighting text similarities between diverse sources in order to identify varying levels of student plagiarism.</w:t>
+      </w:r>
+    </w:p>
+    <w:p>
+      <w:pPr>
+        <w:pStyle w:val="ListParagraph"/>
+        <w:numPr>
+          <w:ilvl w:val="0"/>
+          <w:numId w:val="11"/>
+        </w:numPr>
+        <w:rPr>
+          <w:lang w:val="en-GB"/>
+        </w:rPr>
+      </w:pPr>
+      <w:r>
+        <w:rPr>
+          <w:lang w:val="en-GB"/>
+        </w:rPr>
+        <w:t xml:space="preserve">Application should be web-based. </w:t>
+      </w:r>
+    </w:p>
+    <w:p>
+      <w:pPr>
+        <w:pStyle w:val="ListParagraph"/>
+        <w:numPr>
+          <w:ilvl w:val="0"/>
+          <w:numId w:val="11"/>
+        </w:numPr>
+        <w:rPr>
+          <w:lang w:val="en-GB"/>
+        </w:rPr>
+      </w:pPr>
+      <w:r>
+        <w:rPr>
+          <w:lang w:val="en-GB"/>
+        </w:rPr>
+        <w:t>Automation of feedback reports with stylometric performance indicators displayed to identify contract cheating and original authorship</w:t>
+      </w:r>
+    </w:p>
+    <w:p>
+      <w:pPr>
+        <w:pStyle w:val="ListParagraph"/>
+        <w:numPr>
+          <w:ilvl w:val="0"/>
+          <w:numId w:val="11"/>
+        </w:numPr>
+        <w:rPr>
+          <w:lang w:val="en-GB"/>
+        </w:rPr>
+      </w:pPr>
+      <w:r>
+        <w:rPr>
+          <w:lang w:val="en-GB"/>
+        </w:rPr>
+        <w:t xml:space="preserve">Side-by-side comparison of the source document and the evidence texts, without having to manually </w:t>
+      </w:r>
+      <w:r>
+        <w:rPr>
+          <w:lang w:val="en-GB"/>
+        </w:rPr>
+        <w:t>compare</w:t>
+      </w:r>
+      <w:r>
+        <w:rPr>
+          <w:lang w:val="en-GB"/>
+        </w:rPr>
+        <w:t xml:space="preserve"> text similarities</w:t>
+      </w:r>
+    </w:p>
+    <w:p>
+      <w:pPr>
+        <w:pStyle w:val="ListParagraph"/>
+        <w:numPr>
+          <w:ilvl w:val="0"/>
+          <w:numId w:val="11"/>
+        </w:numPr>
+        <w:rPr>
+          <w:lang w:val="en-GB"/>
+        </w:rPr>
+      </w:pPr>
+      <w:r>
+        <w:rPr>
+          <w:lang w:val="en-GB"/>
+        </w:rPr>
+        <w:t xml:space="preserve">The user </w:t>
+      </w:r>
+      <w:r>
+        <w:rPr>
+          <w:lang w:val="en-GB"/>
+        </w:rPr>
+        <w:t xml:space="preserve">should be able to </w:t>
+      </w:r>
+      <w:r>
+        <w:rPr>
+          <w:lang w:val="en-GB"/>
+        </w:rPr>
+        <w:t>select</w:t>
+      </w:r>
+      <w:r>
+        <w:rPr>
+          <w:lang w:val="en-GB"/>
+        </w:rPr>
+        <w:t xml:space="preserve"> </w:t>
+      </w:r>
+      <w:r>
+        <w:rPr>
+          <w:lang w:val="en-GB"/>
+        </w:rPr>
+        <w:t xml:space="preserve">whether they want to compare 2 </w:t>
+      </w:r>
+      <w:r>
+        <w:rPr>
+          <w:lang w:val="en-GB"/>
+        </w:rPr>
+        <w:t>documents or</w:t>
+      </w:r>
+      <w:r>
+        <w:rPr>
+          <w:lang w:val="en-GB"/>
+        </w:rPr>
+        <w:t xml:space="preserve"> compare against a corpus</w:t>
+      </w:r>
+      <w:r>
+        <w:rPr>
+          <w:lang w:val="en-GB"/>
+        </w:rPr>
+        <w:t xml:space="preserve"> regarding the text comparisons</w:t>
+      </w:r>
+      <w:r>
+        <w:rPr>
+          <w:lang w:val="en-GB"/>
+        </w:rPr>
+        <w:t xml:space="preserve">. </w:t>
+      </w:r>
+    </w:p>
+    <w:p>
+      <w:pPr>
+        <w:pStyle w:val="ListParagraph"/>
+        <w:numPr>
+          <w:ilvl w:val="0"/>
+          <w:numId w:val="11"/>
+        </w:numPr>
+        <w:rPr>
+          <w:lang w:val="en-GB"/>
+        </w:rPr>
+      </w:pPr>
+      <w:r>
+        <w:rPr>
+          <w:lang w:val="en-GB"/>
+        </w:rPr>
+        <w:t xml:space="preserve">Feedback reports will be generated to assist the contract cheating identification process. </w:t>
+      </w:r>
+    </w:p>
+    <w:p>
+      <w:pPr>
+        <w:pStyle w:val="ListParagraph"/>
+        <w:numPr>
+          <w:ilvl w:val="0"/>
+          <w:numId w:val="11"/>
+        </w:numPr>
+        <w:rPr>
+          <w:lang w:val="en-GB"/>
+        </w:rPr>
+      </w:pPr>
+      <w:r>
+        <w:rPr>
+          <w:lang w:val="en-GB"/>
+        </w:rPr>
+        <w:t>Machine learning methods and stylometric analysis should be utilized to discover authorship and text similarities.</w:t>
+      </w:r>
+    </w:p>
+    <w:p>
+      <w:pPr>
+        <w:pStyle w:val="ListParagraph"/>
+        <w:numPr>
+          <w:ilvl w:val="0"/>
+          <w:numId w:val="11"/>
+        </w:numPr>
+        <w:rPr>
+          <w:lang w:val="en-GB"/>
+        </w:rPr>
+      </w:pPr>
+      <w:r>
+        <w:rPr>
+          <w:lang w:val="en-GB"/>
+        </w:rPr>
+        <w:t xml:space="preserve">A local corpus should be saved on a device for comparing documents and detecting contract </w:t>
+      </w:r>
+      <w:r>
+        <w:rPr>
+          <w:lang w:val="en-GB"/>
+        </w:rPr>
+        <w:t>cheating</w:t>
+      </w:r>
+      <w:r>
+        <w:rPr>
+          <w:lang w:val="en-GB"/>
+        </w:rPr>
+        <w:t xml:space="preserve"> and authorship.</w:t>
+      </w:r>
+    </w:p>
+    <w:p>
+      <w:pPr>
+        <w:pStyle w:val="ListParagraph"/>
+        <w:numPr>
+          <w:ilvl w:val="0"/>
+          <w:numId w:val="11"/>
+        </w:numPr>
+        <w:rPr>
+          <w:lang w:val="en-GB"/>
+        </w:rPr>
+      </w:pPr>
+      <w:r>
+        <w:rPr>
+          <w:lang w:val="en-GB"/>
+        </w:rPr>
+        <w:t xml:space="preserve">Computing resources should be maintained effectively, and memory </w:t>
+      </w:r>
+      <w:r>
+        <w:rPr>
+          <w:lang w:val="en-GB"/>
+        </w:rPr>
+        <w:t>overhead</w:t>
+      </w:r>
+      <w:r>
+        <w:rPr>
+          <w:lang w:val="en-GB"/>
+        </w:rPr>
+        <w:t xml:space="preserve"> should be minimized. </w:t>
+      </w:r>
+    </w:p>
+    <w:p>
+      <w:pPr>
+        <w:pStyle w:val="ListParagraph"/>
+        <w:numPr>
+          <w:ilvl w:val="0"/>
+          <w:numId w:val="11"/>
+        </w:numPr>
+        <w:rPr>
+          <w:lang w:val="en-GB"/>
+        </w:rPr>
+      </w:pPr>
+      <w:r>
+        <w:rPr>
+          <w:lang w:val="en-GB"/>
+        </w:rPr>
+        <w:t>The system must be capable of maintaining database transactions over time.</w:t>
+      </w:r>
+    </w:p>
+    <w:p>
+      <w:pPr>
         <w:pStyle w:val="Heading2"/>
         <w:numPr>
           <w:ilvl w:val="1"/>
@@ -6798,9 +7338,77 @@
           <w:szCs w:val="22"/>
           <w:lang w:val="en-GB"/>
         </w:rPr>
+        <w:lastRenderedPageBreak/>
         <w:t>Overview of Data Requirements</w:t>
       </w:r>
       <w:bookmarkEnd w:id="21"/>
+    </w:p>
+    <w:p>
+      <w:pPr>
+        <w:rPr>
+          <w:lang w:val="en-GB"/>
+        </w:rPr>
+      </w:pPr>
+      <w:r>
+        <w:rPr>
+          <w:lang w:val="en-GB"/>
+        </w:rPr>
+        <w:t>The product will make use of the following data throughout the various uses:</w:t>
+      </w:r>
+    </w:p>
+    <w:p>
+      <w:pPr>
+        <w:pStyle w:val="ListParagraph"/>
+        <w:numPr>
+          <w:ilvl w:val="0"/>
+          <w:numId w:val="12"/>
+        </w:numPr>
+        <w:rPr>
+          <w:lang w:val="en-GB"/>
+        </w:rPr>
+      </w:pPr>
+      <w:r>
+        <w:rPr>
+          <w:lang w:val="en-GB"/>
+        </w:rPr>
+        <w:t>User login credentials such as Username and Password</w:t>
+      </w:r>
+    </w:p>
+    <w:p>
+      <w:pPr>
+        <w:pStyle w:val="ListParagraph"/>
+        <w:numPr>
+          <w:ilvl w:val="0"/>
+          <w:numId w:val="12"/>
+        </w:numPr>
+        <w:rPr>
+          <w:lang w:val="en-GB"/>
+        </w:rPr>
+      </w:pPr>
+      <w:r>
+        <w:rPr>
+          <w:lang w:val="en-GB"/>
+        </w:rPr>
+        <w:t>Source Text and Alleged text</w:t>
+      </w:r>
+    </w:p>
+    <w:p>
+      <w:pPr>
+        <w:pStyle w:val="ListParagraph"/>
+        <w:numPr>
+          <w:ilvl w:val="0"/>
+          <w:numId w:val="12"/>
+        </w:numPr>
+        <w:rPr>
+          <w:lang w:val="en-GB"/>
+        </w:rPr>
+      </w:pPr>
+      <w:r>
+        <w:rPr>
+          <w:lang w:val="en-GB"/>
+        </w:rPr>
+        <w:t>Source Text and a Corpus of texts</w:t>
+      </w:r>
     </w:p>
     <w:p>
       <w:pPr>
@@ -6842,6 +7450,19 @@
     </w:p>
     <w:p>
       <w:pPr>
+        <w:rPr>
+          <w:lang w:val="en-GB"/>
+        </w:rPr>
+      </w:pPr>
+      <w:r>
+        <w:rPr>
+          <w:lang w:val="en-GB"/>
+        </w:rPr>
+        <w:t>Any Internet-connected device with a web browser.</w:t>
+      </w:r>
+    </w:p>
+    <w:p>
+      <w:pPr>
         <w:pStyle w:val="Heading2"/>
         <w:numPr>
           <w:ilvl w:val="1"/>
@@ -6880,6 +7501,367 @@
     </w:p>
     <w:p>
       <w:pPr>
+        <w:rPr>
+          <w:b/>
+          <w:bCs/>
+          <w:lang w:val="en-GB"/>
+        </w:rPr>
+      </w:pPr>
+      <w:r>
+        <w:rPr>
+          <w:b/>
+          <w:bCs/>
+          <w:lang w:val="en-GB"/>
+        </w:rPr>
+        <w:t>Assumptions:</w:t>
+      </w:r>
+    </w:p>
+    <w:p>
+      <w:pPr>
+        <w:pStyle w:val="ListParagraph"/>
+        <w:numPr>
+          <w:ilvl w:val="0"/>
+          <w:numId w:val="13"/>
+        </w:numPr>
+        <w:rPr>
+          <w:lang w:val="en-GB"/>
+        </w:rPr>
+      </w:pPr>
+      <w:r>
+        <w:rPr>
+          <w:lang w:val="en-GB"/>
+        </w:rPr>
+        <w:t xml:space="preserve">It is assumed the user have basic computer literacy skills. </w:t>
+      </w:r>
+    </w:p>
+    <w:p>
+      <w:pPr>
+        <w:pStyle w:val="ListParagraph"/>
+        <w:numPr>
+          <w:ilvl w:val="0"/>
+          <w:numId w:val="13"/>
+        </w:numPr>
+        <w:spacing w:after="160"/>
+      </w:pPr>
+      <w:r>
+        <w:t xml:space="preserve">The minimum requirements will be met as per scope. </w:t>
+      </w:r>
+    </w:p>
+    <w:p>
+      <w:pPr>
+        <w:pStyle w:val="ListParagraph"/>
+        <w:numPr>
+          <w:ilvl w:val="0"/>
+          <w:numId w:val="13"/>
+        </w:numPr>
+        <w:spacing w:after="160"/>
+      </w:pPr>
+      <w:r>
+        <w:t>During the implementation of the solution, there will be no modification of the project scope.</w:t>
+      </w:r>
+    </w:p>
+    <w:p>
+      <w:pPr>
+        <w:pStyle w:val="ListParagraph"/>
+        <w:numPr>
+          <w:ilvl w:val="0"/>
+          <w:numId w:val="13"/>
+        </w:numPr>
+        <w:spacing w:after="160"/>
+      </w:pPr>
+      <w:r>
+        <w:t xml:space="preserve">All milestones will be </w:t>
+      </w:r>
+      <w:r>
+        <w:t>completed</w:t>
+      </w:r>
+      <w:r>
+        <w:t xml:space="preserve"> on schedule.</w:t>
+      </w:r>
+    </w:p>
+    <w:p>
+      <w:pPr>
+        <w:pStyle w:val="ListParagraph"/>
+        <w:numPr>
+          <w:ilvl w:val="0"/>
+          <w:numId w:val="13"/>
+        </w:numPr>
+        <w:spacing w:after="160"/>
+      </w:pPr>
+      <w:r>
+        <w:t>End-</w:t>
+      </w:r>
+      <w:r>
+        <w:t>user has a web browser installed</w:t>
+      </w:r>
+      <w:r>
+        <w:t>.</w:t>
+      </w:r>
+    </w:p>
+    <w:p>
+      <w:pPr>
+        <w:pStyle w:val="ListParagraph"/>
+        <w:numPr>
+          <w:ilvl w:val="0"/>
+          <w:numId w:val="13"/>
+        </w:numPr>
+        <w:spacing w:after="160"/>
+      </w:pPr>
+      <w:r>
+        <w:t xml:space="preserve">End-user has stable, uncapped internet on </w:t>
+      </w:r>
+      <w:r>
+        <w:t xml:space="preserve">the </w:t>
+      </w:r>
+      <w:r>
+        <w:t>NWU campus</w:t>
+      </w:r>
+      <w:r>
+        <w:t>.</w:t>
+      </w:r>
+    </w:p>
+    <w:p>
+      <w:pPr>
+        <w:spacing w:after="160"/>
+        <w:rPr>
+          <w:b/>
+          <w:bCs/>
+        </w:rPr>
+      </w:pPr>
+      <w:r>
+        <w:rPr>
+          <w:b/>
+          <w:bCs/>
+        </w:rPr>
+        <w:t>Constraints</w:t>
+      </w:r>
+    </w:p>
+    <w:p>
+      <w:pPr>
+        <w:pStyle w:val="ListParagraph"/>
+        <w:numPr>
+          <w:ilvl w:val="0"/>
+          <w:numId w:val="13"/>
+        </w:numPr>
+        <w:rPr>
+          <w:lang w:val="en-GB"/>
+        </w:rPr>
+      </w:pPr>
+      <w:r>
+        <w:rPr>
+          <w:lang w:val="en-GB"/>
+        </w:rPr>
+        <w:t>The product should meet the minimum criteria determined in the project scope and provide the least viable version of it to the predetermined timeline and budget indicated in the project plan and its’ appendices</w:t>
+      </w:r>
+      <w:r>
+        <w:rPr>
+          <w:lang w:val="en-GB"/>
+        </w:rPr>
+        <w:t>.</w:t>
+      </w:r>
+    </w:p>
+    <w:p>
+      <w:pPr>
+        <w:pStyle w:val="ListParagraph"/>
+        <w:numPr>
+          <w:ilvl w:val="0"/>
+          <w:numId w:val="13"/>
+        </w:numPr>
+        <w:spacing w:after="160"/>
+      </w:pPr>
+      <w:r>
+        <w:t>The development team should adhere to the proposed budget</w:t>
+      </w:r>
+      <w:r>
+        <w:t>.</w:t>
+      </w:r>
+    </w:p>
+    <w:p>
+      <w:pPr>
+        <w:pStyle w:val="ListParagraph"/>
+        <w:numPr>
+          <w:ilvl w:val="0"/>
+          <w:numId w:val="13"/>
+        </w:numPr>
+        <w:spacing w:after="160"/>
+      </w:pPr>
+      <w:r>
+        <w:t>The scope of the project is based on the results and feedback generated by the feasibility study and business case</w:t>
+      </w:r>
+      <w:r>
+        <w:t>.</w:t>
+      </w:r>
+    </w:p>
+    <w:p>
+      <w:pPr>
+        <w:rPr>
+          <w:b/>
+          <w:bCs/>
+          <w:lang w:val="en-GB"/>
+        </w:rPr>
+      </w:pPr>
+      <w:r>
+        <w:rPr>
+          <w:b/>
+          <w:bCs/>
+          <w:lang w:val="en-GB"/>
+        </w:rPr>
+        <w:t>Dependencies</w:t>
+      </w:r>
+    </w:p>
+    <w:p>
+      <w:pPr>
+        <w:pStyle w:val="ListParagraph"/>
+        <w:numPr>
+          <w:ilvl w:val="0"/>
+          <w:numId w:val="15"/>
+        </w:numPr>
+        <w:rPr>
+          <w:b/>
+          <w:bCs/>
+          <w:lang w:val="en-GB"/>
+        </w:rPr>
+      </w:pPr>
+      <w:r>
+        <w:rPr>
+          <w:lang w:val="en-GB"/>
+        </w:rPr>
+        <w:t xml:space="preserve">The application is dependent on the Internet and various text comparison and stylometry libraries. </w:t>
+      </w:r>
+    </w:p>
+    <w:p>
+      <w:pPr>
+        <w:pStyle w:val="ListParagraph"/>
+        <w:numPr>
+          <w:ilvl w:val="0"/>
+          <w:numId w:val="15"/>
+        </w:numPr>
+        <w:rPr>
+          <w:b/>
+          <w:bCs/>
+          <w:lang w:val="en-GB"/>
+        </w:rPr>
+      </w:pPr>
+      <w:r>
+        <w:rPr>
+          <w:lang w:val="en-GB"/>
+        </w:rPr>
+        <w:t>Source texts and alleged texts</w:t>
+      </w:r>
+    </w:p>
+    <w:p>
+      <w:pPr>
+        <w:pStyle w:val="ListParagraph"/>
+        <w:numPr>
+          <w:ilvl w:val="0"/>
+          <w:numId w:val="15"/>
+        </w:numPr>
+        <w:rPr>
+          <w:b/>
+          <w:bCs/>
+          <w:lang w:val="en-GB"/>
+        </w:rPr>
+      </w:pPr>
+      <w:r>
+        <w:rPr>
+          <w:lang w:val="en-GB"/>
+        </w:rPr>
+        <w:t xml:space="preserve">Database that can store </w:t>
+      </w:r>
+      <w:r>
+        <w:rPr>
+          <w:lang w:val="en-GB"/>
+        </w:rPr>
+        <w:t>statistics provided on the reports</w:t>
+      </w:r>
+      <w:r>
+        <w:rPr>
+          <w:lang w:val="en-GB"/>
+        </w:rPr>
+        <w:t>.</w:t>
+      </w:r>
+      <w:r>
+        <w:rPr>
+          <w:lang w:val="en-GB"/>
+        </w:rPr>
+        <w:t xml:space="preserve"> </w:t>
+      </w:r>
+    </w:p>
+    <w:p>
+      <w:pPr>
+        <w:rPr>
+          <w:b/>
+          <w:bCs/>
+          <w:lang w:val="en-GB"/>
+        </w:rPr>
+      </w:pPr>
+    </w:p>
+    <w:p>
+      <w:pPr>
+        <w:rPr>
+          <w:b/>
+          <w:bCs/>
+          <w:lang w:val="en-GB"/>
+        </w:rPr>
+      </w:pPr>
+      <w:r>
+        <w:rPr>
+          <w:b/>
+          <w:bCs/>
+          <w:lang w:val="en-GB"/>
+        </w:rPr>
+        <w:t>Guidelines</w:t>
+      </w:r>
+    </w:p>
+    <w:p>
+      <w:pPr>
+        <w:pStyle w:val="ListParagraph"/>
+        <w:numPr>
+          <w:ilvl w:val="0"/>
+          <w:numId w:val="16"/>
+        </w:numPr>
+        <w:rPr>
+          <w:b/>
+          <w:bCs/>
+          <w:lang w:val="en-GB"/>
+        </w:rPr>
+      </w:pPr>
+      <w:r>
+        <w:rPr>
+          <w:lang w:val="en-GB"/>
+        </w:rPr>
+        <w:t xml:space="preserve">Project development will follow the Project plan. </w:t>
+      </w:r>
+    </w:p>
+    <w:p>
+      <w:pPr>
+        <w:pStyle w:val="ListParagraph"/>
+        <w:numPr>
+          <w:ilvl w:val="0"/>
+          <w:numId w:val="16"/>
+        </w:numPr>
+        <w:rPr>
+          <w:b/>
+          <w:bCs/>
+          <w:lang w:val="en-GB"/>
+        </w:rPr>
+      </w:pPr>
+      <w:r>
+        <w:rPr>
+          <w:lang w:val="en-GB"/>
+        </w:rPr>
+        <w:t xml:space="preserve">Implement the COBIT-19 framework standards. </w:t>
+      </w:r>
+    </w:p>
+    <w:p>
+      <w:pPr>
+        <w:rPr>
+          <w:lang w:val="en-GB"/>
+        </w:rPr>
+      </w:pPr>
+    </w:p>
+    <w:p>
+      <w:pPr>
         <w:pStyle w:val="Heading2"/>
         <w:numPr>
           <w:ilvl w:val="1"/>
@@ -6904,9 +7886,9 @@
       </w:pPr>
       <w:bookmarkStart w:id="24" w:name="_Toc439994678"/>
       <w:bookmarkStart w:id="25" w:name="_Toc26969066"/>
-      <w:bookmarkStart w:id="26" w:name="_Toc439994679"/>
-      <w:bookmarkStart w:id="27" w:name="_Toc26969067"/>
-      <w:bookmarkStart w:id="28" w:name="_Toc111889045"/>
+      <w:bookmarkStart w:id="26" w:name="_Toc111889045"/>
+      <w:bookmarkStart w:id="27" w:name="_Toc439994679"/>
+      <w:bookmarkStart w:id="28" w:name="_Toc26969067"/>
       <w:r>
         <w:rPr>
           <w:rFonts w:ascii="Century Gothic" w:hAnsi="Century Gothic"/>
@@ -6918,7 +7900,12 @@
       </w:r>
       <w:bookmarkEnd w:id="24"/>
       <w:bookmarkEnd w:id="25"/>
-      <w:bookmarkEnd w:id="28"/>
+      <w:bookmarkEnd w:id="26"/>
+    </w:p>
+    <w:p>
+      <w:r>
+        <w:t>The product is bound by the specifications provided as part of the bid and, as such, must satisfy the client's minimal needs. Therefore, no further functionality beyond those previously specified are to be implemented.</w:t>
+      </w:r>
     </w:p>
     <w:p>
       <w:pPr>
@@ -6954,9 +7941,44 @@
         </w:rPr>
         <w:t>User Documentation</w:t>
       </w:r>
-      <w:bookmarkEnd w:id="26"/>
       <w:bookmarkEnd w:id="27"/>
+      <w:bookmarkEnd w:id="28"/>
       <w:bookmarkEnd w:id="29"/>
+    </w:p>
+    <w:p>
+      <w:r>
+        <w:t xml:space="preserve">A user manual will be provided to the users, that will guide and </w:t>
+      </w:r>
+      <w:r>
+        <w:t xml:space="preserve">demonstrates </w:t>
+      </w:r>
+      <w:r>
+        <w:t xml:space="preserve">them how to </w:t>
+      </w:r>
+      <w:r>
+        <w:t xml:space="preserve">utilize </w:t>
+      </w:r>
+      <w:r>
+        <w:t>the web application</w:t>
+      </w:r>
+      <w:r>
+        <w:t xml:space="preserve">. </w:t>
+      </w:r>
+      <w:r>
+        <w:t>Additionally</w:t>
+      </w:r>
+      <w:r>
+        <w:t>, t</w:t>
+      </w:r>
+      <w:r>
+        <w:t xml:space="preserve">he functionality will also extensively </w:t>
+      </w:r>
+      <w:r>
+        <w:t>be described</w:t>
+      </w:r>
+      <w:r>
+        <w:t xml:space="preserve">. </w:t>
+      </w:r>
     </w:p>
     <w:p>
       <w:pPr>
@@ -9480,6 +10502,232 @@
     </w:lvl>
   </w:abstractNum>
   <w:abstractNum w:abstractNumId="1" w15:restartNumberingAfterBreak="0">
+    <w:nsid w:val="1190074A"/>
+    <w:multiLevelType w:val="hybridMultilevel"/>
+    <w:tmpl w:val="A792050C"/>
+    <w:lvl w:ilvl="0" w:tplc="1C090001">
+      <w:start w:val="1"/>
+      <w:numFmt w:val="bullet"/>
+      <w:lvlText w:val=""/>
+      <w:lvlJc w:val="left"/>
+      <w:pPr>
+        <w:ind w:left="720" w:hanging="360"/>
+      </w:pPr>
+      <w:rPr>
+        <w:rFonts w:ascii="Symbol" w:hAnsi="Symbol" w:hint="default"/>
+      </w:rPr>
+    </w:lvl>
+    <w:lvl w:ilvl="1" w:tplc="1C090003" w:tentative="1">
+      <w:start w:val="1"/>
+      <w:numFmt w:val="bullet"/>
+      <w:lvlText w:val="o"/>
+      <w:lvlJc w:val="left"/>
+      <w:pPr>
+        <w:ind w:left="1440" w:hanging="360"/>
+      </w:pPr>
+      <w:rPr>
+        <w:rFonts w:ascii="Courier New" w:hAnsi="Courier New" w:cs="Courier New" w:hint="default"/>
+      </w:rPr>
+    </w:lvl>
+    <w:lvl w:ilvl="2" w:tplc="1C090005" w:tentative="1">
+      <w:start w:val="1"/>
+      <w:numFmt w:val="bullet"/>
+      <w:lvlText w:val=""/>
+      <w:lvlJc w:val="left"/>
+      <w:pPr>
+        <w:ind w:left="2160" w:hanging="360"/>
+      </w:pPr>
+      <w:rPr>
+        <w:rFonts w:ascii="Wingdings" w:hAnsi="Wingdings" w:hint="default"/>
+      </w:rPr>
+    </w:lvl>
+    <w:lvl w:ilvl="3" w:tplc="1C090001" w:tentative="1">
+      <w:start w:val="1"/>
+      <w:numFmt w:val="bullet"/>
+      <w:lvlText w:val=""/>
+      <w:lvlJc w:val="left"/>
+      <w:pPr>
+        <w:ind w:left="2880" w:hanging="360"/>
+      </w:pPr>
+      <w:rPr>
+        <w:rFonts w:ascii="Symbol" w:hAnsi="Symbol" w:hint="default"/>
+      </w:rPr>
+    </w:lvl>
+    <w:lvl w:ilvl="4" w:tplc="1C090003" w:tentative="1">
+      <w:start w:val="1"/>
+      <w:numFmt w:val="bullet"/>
+      <w:lvlText w:val="o"/>
+      <w:lvlJc w:val="left"/>
+      <w:pPr>
+        <w:ind w:left="3600" w:hanging="360"/>
+      </w:pPr>
+      <w:rPr>
+        <w:rFonts w:ascii="Courier New" w:hAnsi="Courier New" w:cs="Courier New" w:hint="default"/>
+      </w:rPr>
+    </w:lvl>
+    <w:lvl w:ilvl="5" w:tplc="1C090005" w:tentative="1">
+      <w:start w:val="1"/>
+      <w:numFmt w:val="bullet"/>
+      <w:lvlText w:val=""/>
+      <w:lvlJc w:val="left"/>
+      <w:pPr>
+        <w:ind w:left="4320" w:hanging="360"/>
+      </w:pPr>
+      <w:rPr>
+        <w:rFonts w:ascii="Wingdings" w:hAnsi="Wingdings" w:hint="default"/>
+      </w:rPr>
+    </w:lvl>
+    <w:lvl w:ilvl="6" w:tplc="1C090001" w:tentative="1">
+      <w:start w:val="1"/>
+      <w:numFmt w:val="bullet"/>
+      <w:lvlText w:val=""/>
+      <w:lvlJc w:val="left"/>
+      <w:pPr>
+        <w:ind w:left="5040" w:hanging="360"/>
+      </w:pPr>
+      <w:rPr>
+        <w:rFonts w:ascii="Symbol" w:hAnsi="Symbol" w:hint="default"/>
+      </w:rPr>
+    </w:lvl>
+    <w:lvl w:ilvl="7" w:tplc="1C090003" w:tentative="1">
+      <w:start w:val="1"/>
+      <w:numFmt w:val="bullet"/>
+      <w:lvlText w:val="o"/>
+      <w:lvlJc w:val="left"/>
+      <w:pPr>
+        <w:ind w:left="5760" w:hanging="360"/>
+      </w:pPr>
+      <w:rPr>
+        <w:rFonts w:ascii="Courier New" w:hAnsi="Courier New" w:cs="Courier New" w:hint="default"/>
+      </w:rPr>
+    </w:lvl>
+    <w:lvl w:ilvl="8" w:tplc="1C090005" w:tentative="1">
+      <w:start w:val="1"/>
+      <w:numFmt w:val="bullet"/>
+      <w:lvlText w:val=""/>
+      <w:lvlJc w:val="left"/>
+      <w:pPr>
+        <w:ind w:left="6480" w:hanging="360"/>
+      </w:pPr>
+      <w:rPr>
+        <w:rFonts w:ascii="Wingdings" w:hAnsi="Wingdings" w:hint="default"/>
+      </w:rPr>
+    </w:lvl>
+  </w:abstractNum>
+  <w:abstractNum w:abstractNumId="2" w15:restartNumberingAfterBreak="0">
+    <w:nsid w:val="1C3C72E0"/>
+    <w:multiLevelType w:val="hybridMultilevel"/>
+    <w:tmpl w:val="87460590"/>
+    <w:lvl w:ilvl="0" w:tplc="1C090001">
+      <w:start w:val="1"/>
+      <w:numFmt w:val="bullet"/>
+      <w:lvlText w:val=""/>
+      <w:lvlJc w:val="left"/>
+      <w:pPr>
+        <w:ind w:left="720" w:hanging="360"/>
+      </w:pPr>
+      <w:rPr>
+        <w:rFonts w:ascii="Symbol" w:hAnsi="Symbol" w:hint="default"/>
+      </w:rPr>
+    </w:lvl>
+    <w:lvl w:ilvl="1" w:tplc="1C090003" w:tentative="1">
+      <w:start w:val="1"/>
+      <w:numFmt w:val="bullet"/>
+      <w:lvlText w:val="o"/>
+      <w:lvlJc w:val="left"/>
+      <w:pPr>
+        <w:ind w:left="1440" w:hanging="360"/>
+      </w:pPr>
+      <w:rPr>
+        <w:rFonts w:ascii="Courier New" w:hAnsi="Courier New" w:cs="Courier New" w:hint="default"/>
+      </w:rPr>
+    </w:lvl>
+    <w:lvl w:ilvl="2" w:tplc="1C090005" w:tentative="1">
+      <w:start w:val="1"/>
+      <w:numFmt w:val="bullet"/>
+      <w:lvlText w:val=""/>
+      <w:lvlJc w:val="left"/>
+      <w:pPr>
+        <w:ind w:left="2160" w:hanging="360"/>
+      </w:pPr>
+      <w:rPr>
+        <w:rFonts w:ascii="Wingdings" w:hAnsi="Wingdings" w:hint="default"/>
+      </w:rPr>
+    </w:lvl>
+    <w:lvl w:ilvl="3" w:tplc="1C090001" w:tentative="1">
+      <w:start w:val="1"/>
+      <w:numFmt w:val="bullet"/>
+      <w:lvlText w:val=""/>
+      <w:lvlJc w:val="left"/>
+      <w:pPr>
+        <w:ind w:left="2880" w:hanging="360"/>
+      </w:pPr>
+      <w:rPr>
+        <w:rFonts w:ascii="Symbol" w:hAnsi="Symbol" w:hint="default"/>
+      </w:rPr>
+    </w:lvl>
+    <w:lvl w:ilvl="4" w:tplc="1C090003" w:tentative="1">
+      <w:start w:val="1"/>
+      <w:numFmt w:val="bullet"/>
+      <w:lvlText w:val="o"/>
+      <w:lvlJc w:val="left"/>
+      <w:pPr>
+        <w:ind w:left="3600" w:hanging="360"/>
+      </w:pPr>
+      <w:rPr>
+        <w:rFonts w:ascii="Courier New" w:hAnsi="Courier New" w:cs="Courier New" w:hint="default"/>
+      </w:rPr>
+    </w:lvl>
+    <w:lvl w:ilvl="5" w:tplc="1C090005" w:tentative="1">
+      <w:start w:val="1"/>
+      <w:numFmt w:val="bullet"/>
+      <w:lvlText w:val=""/>
+      <w:lvlJc w:val="left"/>
+      <w:pPr>
+        <w:ind w:left="4320" w:hanging="360"/>
+      </w:pPr>
+      <w:rPr>
+        <w:rFonts w:ascii="Wingdings" w:hAnsi="Wingdings" w:hint="default"/>
+      </w:rPr>
+    </w:lvl>
+    <w:lvl w:ilvl="6" w:tplc="1C090001" w:tentative="1">
+      <w:start w:val="1"/>
+      <w:numFmt w:val="bullet"/>
+      <w:lvlText w:val=""/>
+      <w:lvlJc w:val="left"/>
+      <w:pPr>
+        <w:ind w:left="5040" w:hanging="360"/>
+      </w:pPr>
+      <w:rPr>
+        <w:rFonts w:ascii="Symbol" w:hAnsi="Symbol" w:hint="default"/>
+      </w:rPr>
+    </w:lvl>
+    <w:lvl w:ilvl="7" w:tplc="1C090003" w:tentative="1">
+      <w:start w:val="1"/>
+      <w:numFmt w:val="bullet"/>
+      <w:lvlText w:val="o"/>
+      <w:lvlJc w:val="left"/>
+      <w:pPr>
+        <w:ind w:left="5760" w:hanging="360"/>
+      </w:pPr>
+      <w:rPr>
+        <w:rFonts w:ascii="Courier New" w:hAnsi="Courier New" w:cs="Courier New" w:hint="default"/>
+      </w:rPr>
+    </w:lvl>
+    <w:lvl w:ilvl="8" w:tplc="1C090005" w:tentative="1">
+      <w:start w:val="1"/>
+      <w:numFmt w:val="bullet"/>
+      <w:lvlText w:val=""/>
+      <w:lvlJc w:val="left"/>
+      <w:pPr>
+        <w:ind w:left="6480" w:hanging="360"/>
+      </w:pPr>
+      <w:rPr>
+        <w:rFonts w:ascii="Wingdings" w:hAnsi="Wingdings" w:hint="default"/>
+      </w:rPr>
+    </w:lvl>
+  </w:abstractNum>
+  <w:abstractNum w:abstractNumId="3" w15:restartNumberingAfterBreak="0">
     <w:nsid w:val="28EC1D12"/>
     <w:multiLevelType w:val="hybridMultilevel"/>
     <w:tmpl w:val="182E0236"/>
@@ -9591,7 +10839,120 @@
       </w:rPr>
     </w:lvl>
   </w:abstractNum>
-  <w:abstractNum w:abstractNumId="2" w15:restartNumberingAfterBreak="0">
+  <w:abstractNum w:abstractNumId="4" w15:restartNumberingAfterBreak="0">
+    <w:nsid w:val="2A4B3625"/>
+    <w:multiLevelType w:val="hybridMultilevel"/>
+    <w:tmpl w:val="EF3C924A"/>
+    <w:lvl w:ilvl="0" w:tplc="1C090001">
+      <w:start w:val="1"/>
+      <w:numFmt w:val="bullet"/>
+      <w:lvlText w:val=""/>
+      <w:lvlJc w:val="left"/>
+      <w:pPr>
+        <w:ind w:left="720" w:hanging="360"/>
+      </w:pPr>
+      <w:rPr>
+        <w:rFonts w:ascii="Symbol" w:hAnsi="Symbol" w:hint="default"/>
+      </w:rPr>
+    </w:lvl>
+    <w:lvl w:ilvl="1" w:tplc="1C090003" w:tentative="1">
+      <w:start w:val="1"/>
+      <w:numFmt w:val="bullet"/>
+      <w:lvlText w:val="o"/>
+      <w:lvlJc w:val="left"/>
+      <w:pPr>
+        <w:ind w:left="1440" w:hanging="360"/>
+      </w:pPr>
+      <w:rPr>
+        <w:rFonts w:ascii="Courier New" w:hAnsi="Courier New" w:cs="Courier New" w:hint="default"/>
+      </w:rPr>
+    </w:lvl>
+    <w:lvl w:ilvl="2" w:tplc="1C090005" w:tentative="1">
+      <w:start w:val="1"/>
+      <w:numFmt w:val="bullet"/>
+      <w:lvlText w:val=""/>
+      <w:lvlJc w:val="left"/>
+      <w:pPr>
+        <w:ind w:left="2160" w:hanging="360"/>
+      </w:pPr>
+      <w:rPr>
+        <w:rFonts w:ascii="Wingdings" w:hAnsi="Wingdings" w:hint="default"/>
+      </w:rPr>
+    </w:lvl>
+    <w:lvl w:ilvl="3" w:tplc="1C090001" w:tentative="1">
+      <w:start w:val="1"/>
+      <w:numFmt w:val="bullet"/>
+      <w:lvlText w:val=""/>
+      <w:lvlJc w:val="left"/>
+      <w:pPr>
+        <w:ind w:left="2880" w:hanging="360"/>
+      </w:pPr>
+      <w:rPr>
+        <w:rFonts w:ascii="Symbol" w:hAnsi="Symbol" w:hint="default"/>
+      </w:rPr>
+    </w:lvl>
+    <w:lvl w:ilvl="4" w:tplc="1C090003" w:tentative="1">
+      <w:start w:val="1"/>
+      <w:numFmt w:val="bullet"/>
+      <w:lvlText w:val="o"/>
+      <w:lvlJc w:val="left"/>
+      <w:pPr>
+        <w:ind w:left="3600" w:hanging="360"/>
+      </w:pPr>
+      <w:rPr>
+        <w:rFonts w:ascii="Courier New" w:hAnsi="Courier New" w:cs="Courier New" w:hint="default"/>
+      </w:rPr>
+    </w:lvl>
+    <w:lvl w:ilvl="5" w:tplc="1C090005" w:tentative="1">
+      <w:start w:val="1"/>
+      <w:numFmt w:val="bullet"/>
+      <w:lvlText w:val=""/>
+      <w:lvlJc w:val="left"/>
+      <w:pPr>
+        <w:ind w:left="4320" w:hanging="360"/>
+      </w:pPr>
+      <w:rPr>
+        <w:rFonts w:ascii="Wingdings" w:hAnsi="Wingdings" w:hint="default"/>
+      </w:rPr>
+    </w:lvl>
+    <w:lvl w:ilvl="6" w:tplc="1C090001" w:tentative="1">
+      <w:start w:val="1"/>
+      <w:numFmt w:val="bullet"/>
+      <w:lvlText w:val=""/>
+      <w:lvlJc w:val="left"/>
+      <w:pPr>
+        <w:ind w:left="5040" w:hanging="360"/>
+      </w:pPr>
+      <w:rPr>
+        <w:rFonts w:ascii="Symbol" w:hAnsi="Symbol" w:hint="default"/>
+      </w:rPr>
+    </w:lvl>
+    <w:lvl w:ilvl="7" w:tplc="1C090003" w:tentative="1">
+      <w:start w:val="1"/>
+      <w:numFmt w:val="bullet"/>
+      <w:lvlText w:val="o"/>
+      <w:lvlJc w:val="left"/>
+      <w:pPr>
+        <w:ind w:left="5760" w:hanging="360"/>
+      </w:pPr>
+      <w:rPr>
+        <w:rFonts w:ascii="Courier New" w:hAnsi="Courier New" w:cs="Courier New" w:hint="default"/>
+      </w:rPr>
+    </w:lvl>
+    <w:lvl w:ilvl="8" w:tplc="1C090005" w:tentative="1">
+      <w:start w:val="1"/>
+      <w:numFmt w:val="bullet"/>
+      <w:lvlText w:val=""/>
+      <w:lvlJc w:val="left"/>
+      <w:pPr>
+        <w:ind w:left="6480" w:hanging="360"/>
+      </w:pPr>
+      <w:rPr>
+        <w:rFonts w:ascii="Wingdings" w:hAnsi="Wingdings" w:hint="default"/>
+      </w:rPr>
+    </w:lvl>
+  </w:abstractNum>
+  <w:abstractNum w:abstractNumId="5" w15:restartNumberingAfterBreak="0">
     <w:nsid w:val="2A872520"/>
     <w:multiLevelType w:val="multilevel"/>
     <w:tmpl w:val="1C09001F"/>
@@ -9677,7 +11038,7 @@
       </w:pPr>
     </w:lvl>
   </w:abstractNum>
-  <w:abstractNum w:abstractNumId="3" w15:restartNumberingAfterBreak="0">
+  <w:abstractNum w:abstractNumId="6" w15:restartNumberingAfterBreak="0">
     <w:nsid w:val="2FFE5FF7"/>
     <w:multiLevelType w:val="hybridMultilevel"/>
     <w:tmpl w:val="97B6A98C"/>
@@ -9790,7 +11151,120 @@
       </w:rPr>
     </w:lvl>
   </w:abstractNum>
-  <w:abstractNum w:abstractNumId="4" w15:restartNumberingAfterBreak="0">
+  <w:abstractNum w:abstractNumId="7" w15:restartNumberingAfterBreak="0">
+    <w:nsid w:val="33155B08"/>
+    <w:multiLevelType w:val="hybridMultilevel"/>
+    <w:tmpl w:val="0360B4FE"/>
+    <w:lvl w:ilvl="0" w:tplc="1C090001">
+      <w:start w:val="1"/>
+      <w:numFmt w:val="bullet"/>
+      <w:lvlText w:val=""/>
+      <w:lvlJc w:val="left"/>
+      <w:pPr>
+        <w:ind w:left="720" w:hanging="360"/>
+      </w:pPr>
+      <w:rPr>
+        <w:rFonts w:ascii="Symbol" w:hAnsi="Symbol" w:hint="default"/>
+      </w:rPr>
+    </w:lvl>
+    <w:lvl w:ilvl="1" w:tplc="1C090003" w:tentative="1">
+      <w:start w:val="1"/>
+      <w:numFmt w:val="bullet"/>
+      <w:lvlText w:val="o"/>
+      <w:lvlJc w:val="left"/>
+      <w:pPr>
+        <w:ind w:left="1440" w:hanging="360"/>
+      </w:pPr>
+      <w:rPr>
+        <w:rFonts w:ascii="Courier New" w:hAnsi="Courier New" w:cs="Courier New" w:hint="default"/>
+      </w:rPr>
+    </w:lvl>
+    <w:lvl w:ilvl="2" w:tplc="1C090005" w:tentative="1">
+      <w:start w:val="1"/>
+      <w:numFmt w:val="bullet"/>
+      <w:lvlText w:val=""/>
+      <w:lvlJc w:val="left"/>
+      <w:pPr>
+        <w:ind w:left="2160" w:hanging="360"/>
+      </w:pPr>
+      <w:rPr>
+        <w:rFonts w:ascii="Wingdings" w:hAnsi="Wingdings" w:hint="default"/>
+      </w:rPr>
+    </w:lvl>
+    <w:lvl w:ilvl="3" w:tplc="1C090001" w:tentative="1">
+      <w:start w:val="1"/>
+      <w:numFmt w:val="bullet"/>
+      <w:lvlText w:val=""/>
+      <w:lvlJc w:val="left"/>
+      <w:pPr>
+        <w:ind w:left="2880" w:hanging="360"/>
+      </w:pPr>
+      <w:rPr>
+        <w:rFonts w:ascii="Symbol" w:hAnsi="Symbol" w:hint="default"/>
+      </w:rPr>
+    </w:lvl>
+    <w:lvl w:ilvl="4" w:tplc="1C090003" w:tentative="1">
+      <w:start w:val="1"/>
+      <w:numFmt w:val="bullet"/>
+      <w:lvlText w:val="o"/>
+      <w:lvlJc w:val="left"/>
+      <w:pPr>
+        <w:ind w:left="3600" w:hanging="360"/>
+      </w:pPr>
+      <w:rPr>
+        <w:rFonts w:ascii="Courier New" w:hAnsi="Courier New" w:cs="Courier New" w:hint="default"/>
+      </w:rPr>
+    </w:lvl>
+    <w:lvl w:ilvl="5" w:tplc="1C090005" w:tentative="1">
+      <w:start w:val="1"/>
+      <w:numFmt w:val="bullet"/>
+      <w:lvlText w:val=""/>
+      <w:lvlJc w:val="left"/>
+      <w:pPr>
+        <w:ind w:left="4320" w:hanging="360"/>
+      </w:pPr>
+      <w:rPr>
+        <w:rFonts w:ascii="Wingdings" w:hAnsi="Wingdings" w:hint="default"/>
+      </w:rPr>
+    </w:lvl>
+    <w:lvl w:ilvl="6" w:tplc="1C090001" w:tentative="1">
+      <w:start w:val="1"/>
+      <w:numFmt w:val="bullet"/>
+      <w:lvlText w:val=""/>
+      <w:lvlJc w:val="left"/>
+      <w:pPr>
+        <w:ind w:left="5040" w:hanging="360"/>
+      </w:pPr>
+      <w:rPr>
+        <w:rFonts w:ascii="Symbol" w:hAnsi="Symbol" w:hint="default"/>
+      </w:rPr>
+    </w:lvl>
+    <w:lvl w:ilvl="7" w:tplc="1C090003" w:tentative="1">
+      <w:start w:val="1"/>
+      <w:numFmt w:val="bullet"/>
+      <w:lvlText w:val="o"/>
+      <w:lvlJc w:val="left"/>
+      <w:pPr>
+        <w:ind w:left="5760" w:hanging="360"/>
+      </w:pPr>
+      <w:rPr>
+        <w:rFonts w:ascii="Courier New" w:hAnsi="Courier New" w:cs="Courier New" w:hint="default"/>
+      </w:rPr>
+    </w:lvl>
+    <w:lvl w:ilvl="8" w:tplc="1C090005" w:tentative="1">
+      <w:start w:val="1"/>
+      <w:numFmt w:val="bullet"/>
+      <w:lvlText w:val=""/>
+      <w:lvlJc w:val="left"/>
+      <w:pPr>
+        <w:ind w:left="6480" w:hanging="360"/>
+      </w:pPr>
+      <w:rPr>
+        <w:rFonts w:ascii="Wingdings" w:hAnsi="Wingdings" w:hint="default"/>
+      </w:rPr>
+    </w:lvl>
+  </w:abstractNum>
+  <w:abstractNum w:abstractNumId="8" w15:restartNumberingAfterBreak="0">
     <w:nsid w:val="374641C2"/>
     <w:multiLevelType w:val="multilevel"/>
     <w:tmpl w:val="721C021E"/>
@@ -9903,7 +11377,120 @@
       </w:pPr>
     </w:lvl>
   </w:abstractNum>
-  <w:abstractNum w:abstractNumId="5" w15:restartNumberingAfterBreak="0">
+  <w:abstractNum w:abstractNumId="9" w15:restartNumberingAfterBreak="0">
+    <w:nsid w:val="57617106"/>
+    <w:multiLevelType w:val="hybridMultilevel"/>
+    <w:tmpl w:val="A9FA6C98"/>
+    <w:lvl w:ilvl="0" w:tplc="1C090001">
+      <w:start w:val="1"/>
+      <w:numFmt w:val="bullet"/>
+      <w:lvlText w:val=""/>
+      <w:lvlJc w:val="left"/>
+      <w:pPr>
+        <w:ind w:left="720" w:hanging="360"/>
+      </w:pPr>
+      <w:rPr>
+        <w:rFonts w:ascii="Symbol" w:hAnsi="Symbol" w:hint="default"/>
+      </w:rPr>
+    </w:lvl>
+    <w:lvl w:ilvl="1" w:tplc="1C090003" w:tentative="1">
+      <w:start w:val="1"/>
+      <w:numFmt w:val="bullet"/>
+      <w:lvlText w:val="o"/>
+      <w:lvlJc w:val="left"/>
+      <w:pPr>
+        <w:ind w:left="1440" w:hanging="360"/>
+      </w:pPr>
+      <w:rPr>
+        <w:rFonts w:ascii="Courier New" w:hAnsi="Courier New" w:cs="Courier New" w:hint="default"/>
+      </w:rPr>
+    </w:lvl>
+    <w:lvl w:ilvl="2" w:tplc="1C090005" w:tentative="1">
+      <w:start w:val="1"/>
+      <w:numFmt w:val="bullet"/>
+      <w:lvlText w:val=""/>
+      <w:lvlJc w:val="left"/>
+      <w:pPr>
+        <w:ind w:left="2160" w:hanging="360"/>
+      </w:pPr>
+      <w:rPr>
+        <w:rFonts w:ascii="Wingdings" w:hAnsi="Wingdings" w:hint="default"/>
+      </w:rPr>
+    </w:lvl>
+    <w:lvl w:ilvl="3" w:tplc="1C090001" w:tentative="1">
+      <w:start w:val="1"/>
+      <w:numFmt w:val="bullet"/>
+      <w:lvlText w:val=""/>
+      <w:lvlJc w:val="left"/>
+      <w:pPr>
+        <w:ind w:left="2880" w:hanging="360"/>
+      </w:pPr>
+      <w:rPr>
+        <w:rFonts w:ascii="Symbol" w:hAnsi="Symbol" w:hint="default"/>
+      </w:rPr>
+    </w:lvl>
+    <w:lvl w:ilvl="4" w:tplc="1C090003" w:tentative="1">
+      <w:start w:val="1"/>
+      <w:numFmt w:val="bullet"/>
+      <w:lvlText w:val="o"/>
+      <w:lvlJc w:val="left"/>
+      <w:pPr>
+        <w:ind w:left="3600" w:hanging="360"/>
+      </w:pPr>
+      <w:rPr>
+        <w:rFonts w:ascii="Courier New" w:hAnsi="Courier New" w:cs="Courier New" w:hint="default"/>
+      </w:rPr>
+    </w:lvl>
+    <w:lvl w:ilvl="5" w:tplc="1C090005" w:tentative="1">
+      <w:start w:val="1"/>
+      <w:numFmt w:val="bullet"/>
+      <w:lvlText w:val=""/>
+      <w:lvlJc w:val="left"/>
+      <w:pPr>
+        <w:ind w:left="4320" w:hanging="360"/>
+      </w:pPr>
+      <w:rPr>
+        <w:rFonts w:ascii="Wingdings" w:hAnsi="Wingdings" w:hint="default"/>
+      </w:rPr>
+    </w:lvl>
+    <w:lvl w:ilvl="6" w:tplc="1C090001" w:tentative="1">
+      <w:start w:val="1"/>
+      <w:numFmt w:val="bullet"/>
+      <w:lvlText w:val=""/>
+      <w:lvlJc w:val="left"/>
+      <w:pPr>
+        <w:ind w:left="5040" w:hanging="360"/>
+      </w:pPr>
+      <w:rPr>
+        <w:rFonts w:ascii="Symbol" w:hAnsi="Symbol" w:hint="default"/>
+      </w:rPr>
+    </w:lvl>
+    <w:lvl w:ilvl="7" w:tplc="1C090003" w:tentative="1">
+      <w:start w:val="1"/>
+      <w:numFmt w:val="bullet"/>
+      <w:lvlText w:val="o"/>
+      <w:lvlJc w:val="left"/>
+      <w:pPr>
+        <w:ind w:left="5760" w:hanging="360"/>
+      </w:pPr>
+      <w:rPr>
+        <w:rFonts w:ascii="Courier New" w:hAnsi="Courier New" w:cs="Courier New" w:hint="default"/>
+      </w:rPr>
+    </w:lvl>
+    <w:lvl w:ilvl="8" w:tplc="1C090005" w:tentative="1">
+      <w:start w:val="1"/>
+      <w:numFmt w:val="bullet"/>
+      <w:lvlText w:val=""/>
+      <w:lvlJc w:val="left"/>
+      <w:pPr>
+        <w:ind w:left="6480" w:hanging="360"/>
+      </w:pPr>
+      <w:rPr>
+        <w:rFonts w:ascii="Wingdings" w:hAnsi="Wingdings" w:hint="default"/>
+      </w:rPr>
+    </w:lvl>
+  </w:abstractNum>
+  <w:abstractNum w:abstractNumId="10" w15:restartNumberingAfterBreak="0">
     <w:nsid w:val="59A95F16"/>
     <w:multiLevelType w:val="hybridMultilevel"/>
     <w:tmpl w:val="B12EBF08"/>
@@ -10021,7 +11608,120 @@
       </w:pPr>
     </w:lvl>
   </w:abstractNum>
-  <w:abstractNum w:abstractNumId="6" w15:restartNumberingAfterBreak="0">
+  <w:abstractNum w:abstractNumId="11" w15:restartNumberingAfterBreak="0">
+    <w:nsid w:val="622873AA"/>
+    <w:multiLevelType w:val="hybridMultilevel"/>
+    <w:tmpl w:val="51E890D2"/>
+    <w:lvl w:ilvl="0" w:tplc="1C090001">
+      <w:start w:val="1"/>
+      <w:numFmt w:val="bullet"/>
+      <w:lvlText w:val=""/>
+      <w:lvlJc w:val="left"/>
+      <w:pPr>
+        <w:ind w:left="720" w:hanging="360"/>
+      </w:pPr>
+      <w:rPr>
+        <w:rFonts w:ascii="Symbol" w:hAnsi="Symbol" w:hint="default"/>
+      </w:rPr>
+    </w:lvl>
+    <w:lvl w:ilvl="1" w:tplc="1C090003" w:tentative="1">
+      <w:start w:val="1"/>
+      <w:numFmt w:val="bullet"/>
+      <w:lvlText w:val="o"/>
+      <w:lvlJc w:val="left"/>
+      <w:pPr>
+        <w:ind w:left="1440" w:hanging="360"/>
+      </w:pPr>
+      <w:rPr>
+        <w:rFonts w:ascii="Courier New" w:hAnsi="Courier New" w:cs="Courier New" w:hint="default"/>
+      </w:rPr>
+    </w:lvl>
+    <w:lvl w:ilvl="2" w:tplc="1C090005" w:tentative="1">
+      <w:start w:val="1"/>
+      <w:numFmt w:val="bullet"/>
+      <w:lvlText w:val=""/>
+      <w:lvlJc w:val="left"/>
+      <w:pPr>
+        <w:ind w:left="2160" w:hanging="360"/>
+      </w:pPr>
+      <w:rPr>
+        <w:rFonts w:ascii="Wingdings" w:hAnsi="Wingdings" w:hint="default"/>
+      </w:rPr>
+    </w:lvl>
+    <w:lvl w:ilvl="3" w:tplc="1C090001" w:tentative="1">
+      <w:start w:val="1"/>
+      <w:numFmt w:val="bullet"/>
+      <w:lvlText w:val=""/>
+      <w:lvlJc w:val="left"/>
+      <w:pPr>
+        <w:ind w:left="2880" w:hanging="360"/>
+      </w:pPr>
+      <w:rPr>
+        <w:rFonts w:ascii="Symbol" w:hAnsi="Symbol" w:hint="default"/>
+      </w:rPr>
+    </w:lvl>
+    <w:lvl w:ilvl="4" w:tplc="1C090003" w:tentative="1">
+      <w:start w:val="1"/>
+      <w:numFmt w:val="bullet"/>
+      <w:lvlText w:val="o"/>
+      <w:lvlJc w:val="left"/>
+      <w:pPr>
+        <w:ind w:left="3600" w:hanging="360"/>
+      </w:pPr>
+      <w:rPr>
+        <w:rFonts w:ascii="Courier New" w:hAnsi="Courier New" w:cs="Courier New" w:hint="default"/>
+      </w:rPr>
+    </w:lvl>
+    <w:lvl w:ilvl="5" w:tplc="1C090005" w:tentative="1">
+      <w:start w:val="1"/>
+      <w:numFmt w:val="bullet"/>
+      <w:lvlText w:val=""/>
+      <w:lvlJc w:val="left"/>
+      <w:pPr>
+        <w:ind w:left="4320" w:hanging="360"/>
+      </w:pPr>
+      <w:rPr>
+        <w:rFonts w:ascii="Wingdings" w:hAnsi="Wingdings" w:hint="default"/>
+      </w:rPr>
+    </w:lvl>
+    <w:lvl w:ilvl="6" w:tplc="1C090001" w:tentative="1">
+      <w:start w:val="1"/>
+      <w:numFmt w:val="bullet"/>
+      <w:lvlText w:val=""/>
+      <w:lvlJc w:val="left"/>
+      <w:pPr>
+        <w:ind w:left="5040" w:hanging="360"/>
+      </w:pPr>
+      <w:rPr>
+        <w:rFonts w:ascii="Symbol" w:hAnsi="Symbol" w:hint="default"/>
+      </w:rPr>
+    </w:lvl>
+    <w:lvl w:ilvl="7" w:tplc="1C090003" w:tentative="1">
+      <w:start w:val="1"/>
+      <w:numFmt w:val="bullet"/>
+      <w:lvlText w:val="o"/>
+      <w:lvlJc w:val="left"/>
+      <w:pPr>
+        <w:ind w:left="5760" w:hanging="360"/>
+      </w:pPr>
+      <w:rPr>
+        <w:rFonts w:ascii="Courier New" w:hAnsi="Courier New" w:cs="Courier New" w:hint="default"/>
+      </w:rPr>
+    </w:lvl>
+    <w:lvl w:ilvl="8" w:tplc="1C090005" w:tentative="1">
+      <w:start w:val="1"/>
+      <w:numFmt w:val="bullet"/>
+      <w:lvlText w:val=""/>
+      <w:lvlJc w:val="left"/>
+      <w:pPr>
+        <w:ind w:left="6480" w:hanging="360"/>
+      </w:pPr>
+      <w:rPr>
+        <w:rFonts w:ascii="Wingdings" w:hAnsi="Wingdings" w:hint="default"/>
+      </w:rPr>
+    </w:lvl>
+  </w:abstractNum>
+  <w:abstractNum w:abstractNumId="12" w15:restartNumberingAfterBreak="0">
     <w:nsid w:val="6C6A78E8"/>
     <w:multiLevelType w:val="hybridMultilevel"/>
     <w:tmpl w:val="742630AE"/>
@@ -10143,7 +11843,7 @@
       </w:pPr>
     </w:lvl>
   </w:abstractNum>
-  <w:abstractNum w:abstractNumId="7" w15:restartNumberingAfterBreak="0">
+  <w:abstractNum w:abstractNumId="13" w15:restartNumberingAfterBreak="0">
     <w:nsid w:val="70B35B7F"/>
     <w:multiLevelType w:val="hybridMultilevel"/>
     <w:tmpl w:val="D4FAF480"/>
@@ -10283,7 +11983,120 @@
       </w:rPr>
     </w:lvl>
   </w:abstractNum>
-  <w:abstractNum w:abstractNumId="8" w15:restartNumberingAfterBreak="0">
+  <w:abstractNum w:abstractNumId="14" w15:restartNumberingAfterBreak="0">
+    <w:nsid w:val="78CA2D2F"/>
+    <w:multiLevelType w:val="hybridMultilevel"/>
+    <w:tmpl w:val="6020171E"/>
+    <w:lvl w:ilvl="0" w:tplc="1C090001">
+      <w:start w:val="1"/>
+      <w:numFmt w:val="bullet"/>
+      <w:lvlText w:val=""/>
+      <w:lvlJc w:val="left"/>
+      <w:pPr>
+        <w:ind w:left="720" w:hanging="360"/>
+      </w:pPr>
+      <w:rPr>
+        <w:rFonts w:ascii="Symbol" w:hAnsi="Symbol" w:hint="default"/>
+      </w:rPr>
+    </w:lvl>
+    <w:lvl w:ilvl="1" w:tplc="1C090003" w:tentative="1">
+      <w:start w:val="1"/>
+      <w:numFmt w:val="bullet"/>
+      <w:lvlText w:val="o"/>
+      <w:lvlJc w:val="left"/>
+      <w:pPr>
+        <w:ind w:left="1440" w:hanging="360"/>
+      </w:pPr>
+      <w:rPr>
+        <w:rFonts w:ascii="Courier New" w:hAnsi="Courier New" w:cs="Courier New" w:hint="default"/>
+      </w:rPr>
+    </w:lvl>
+    <w:lvl w:ilvl="2" w:tplc="1C090005" w:tentative="1">
+      <w:start w:val="1"/>
+      <w:numFmt w:val="bullet"/>
+      <w:lvlText w:val=""/>
+      <w:lvlJc w:val="left"/>
+      <w:pPr>
+        <w:ind w:left="2160" w:hanging="360"/>
+      </w:pPr>
+      <w:rPr>
+        <w:rFonts w:ascii="Wingdings" w:hAnsi="Wingdings" w:hint="default"/>
+      </w:rPr>
+    </w:lvl>
+    <w:lvl w:ilvl="3" w:tplc="1C090001" w:tentative="1">
+      <w:start w:val="1"/>
+      <w:numFmt w:val="bullet"/>
+      <w:lvlText w:val=""/>
+      <w:lvlJc w:val="left"/>
+      <w:pPr>
+        <w:ind w:left="2880" w:hanging="360"/>
+      </w:pPr>
+      <w:rPr>
+        <w:rFonts w:ascii="Symbol" w:hAnsi="Symbol" w:hint="default"/>
+      </w:rPr>
+    </w:lvl>
+    <w:lvl w:ilvl="4" w:tplc="1C090003" w:tentative="1">
+      <w:start w:val="1"/>
+      <w:numFmt w:val="bullet"/>
+      <w:lvlText w:val="o"/>
+      <w:lvlJc w:val="left"/>
+      <w:pPr>
+        <w:ind w:left="3600" w:hanging="360"/>
+      </w:pPr>
+      <w:rPr>
+        <w:rFonts w:ascii="Courier New" w:hAnsi="Courier New" w:cs="Courier New" w:hint="default"/>
+      </w:rPr>
+    </w:lvl>
+    <w:lvl w:ilvl="5" w:tplc="1C090005" w:tentative="1">
+      <w:start w:val="1"/>
+      <w:numFmt w:val="bullet"/>
+      <w:lvlText w:val=""/>
+      <w:lvlJc w:val="left"/>
+      <w:pPr>
+        <w:ind w:left="4320" w:hanging="360"/>
+      </w:pPr>
+      <w:rPr>
+        <w:rFonts w:ascii="Wingdings" w:hAnsi="Wingdings" w:hint="default"/>
+      </w:rPr>
+    </w:lvl>
+    <w:lvl w:ilvl="6" w:tplc="1C090001" w:tentative="1">
+      <w:start w:val="1"/>
+      <w:numFmt w:val="bullet"/>
+      <w:lvlText w:val=""/>
+      <w:lvlJc w:val="left"/>
+      <w:pPr>
+        <w:ind w:left="5040" w:hanging="360"/>
+      </w:pPr>
+      <w:rPr>
+        <w:rFonts w:ascii="Symbol" w:hAnsi="Symbol" w:hint="default"/>
+      </w:rPr>
+    </w:lvl>
+    <w:lvl w:ilvl="7" w:tplc="1C090003" w:tentative="1">
+      <w:start w:val="1"/>
+      <w:numFmt w:val="bullet"/>
+      <w:lvlText w:val="o"/>
+      <w:lvlJc w:val="left"/>
+      <w:pPr>
+        <w:ind w:left="5760" w:hanging="360"/>
+      </w:pPr>
+      <w:rPr>
+        <w:rFonts w:ascii="Courier New" w:hAnsi="Courier New" w:cs="Courier New" w:hint="default"/>
+      </w:rPr>
+    </w:lvl>
+    <w:lvl w:ilvl="8" w:tplc="1C090005" w:tentative="1">
+      <w:start w:val="1"/>
+      <w:numFmt w:val="bullet"/>
+      <w:lvlText w:val=""/>
+      <w:lvlJc w:val="left"/>
+      <w:pPr>
+        <w:ind w:left="6480" w:hanging="360"/>
+      </w:pPr>
+      <w:rPr>
+        <w:rFonts w:ascii="Wingdings" w:hAnsi="Wingdings" w:hint="default"/>
+      </w:rPr>
+    </w:lvl>
+  </w:abstractNum>
+  <w:abstractNum w:abstractNumId="15" w15:restartNumberingAfterBreak="0">
     <w:nsid w:val="7EC05181"/>
     <w:multiLevelType w:val="multilevel"/>
     <w:tmpl w:val="1C09001F"/>
@@ -10373,28 +12186,49 @@
     <w:abstractNumId w:val="0"/>
   </w:num>
   <w:num w:numId="2" w16cid:durableId="696387633">
+    <w:abstractNumId w:val="8"/>
+  </w:num>
+  <w:num w:numId="3" w16cid:durableId="128137570">
+    <w:abstractNumId w:val="12"/>
+  </w:num>
+  <w:num w:numId="4" w16cid:durableId="1252659290">
+    <w:abstractNumId w:val="10"/>
+  </w:num>
+  <w:num w:numId="5" w16cid:durableId="1224676678">
+    <w:abstractNumId w:val="13"/>
+  </w:num>
+  <w:num w:numId="6" w16cid:durableId="6565974">
+    <w:abstractNumId w:val="15"/>
+  </w:num>
+  <w:num w:numId="7" w16cid:durableId="1051685983">
+    <w:abstractNumId w:val="5"/>
+  </w:num>
+  <w:num w:numId="8" w16cid:durableId="1501847635">
+    <w:abstractNumId w:val="3"/>
+  </w:num>
+  <w:num w:numId="9" w16cid:durableId="560796824">
+    <w:abstractNumId w:val="6"/>
+  </w:num>
+  <w:num w:numId="10" w16cid:durableId="2088577881">
     <w:abstractNumId w:val="4"/>
   </w:num>
-  <w:num w:numId="3" w16cid:durableId="128137570">
-    <w:abstractNumId w:val="6"/>
+  <w:num w:numId="11" w16cid:durableId="1658263256">
+    <w:abstractNumId w:val="1"/>
   </w:num>
-  <w:num w:numId="4" w16cid:durableId="1252659290">
-    <w:abstractNumId w:val="5"/>
+  <w:num w:numId="12" w16cid:durableId="173082636">
+    <w:abstractNumId w:val="9"/>
   </w:num>
-  <w:num w:numId="5" w16cid:durableId="1224676678">
+  <w:num w:numId="13" w16cid:durableId="357389052">
+    <w:abstractNumId w:val="11"/>
+  </w:num>
+  <w:num w:numId="14" w16cid:durableId="1434012751">
     <w:abstractNumId w:val="7"/>
   </w:num>
-  <w:num w:numId="6" w16cid:durableId="6565974">
-    <w:abstractNumId w:val="8"/>
-  </w:num>
-  <w:num w:numId="7" w16cid:durableId="1051685983">
+  <w:num w:numId="15" w16cid:durableId="1062102430">
     <w:abstractNumId w:val="2"/>
   </w:num>
-  <w:num w:numId="8" w16cid:durableId="1501847635">
-    <w:abstractNumId w:val="1"/>
-  </w:num>
-  <w:num w:numId="9" w16cid:durableId="560796824">
-    <w:abstractNumId w:val="3"/>
+  <w:num w:numId="16" w16cid:durableId="1992437642">
+    <w:abstractNumId w:val="14"/>
   </w:num>
 </w:numbering>
 </file>
@@ -10518,6 +12352,7 @@
     <w:lsdException w:name="HTML Sample" w:semiHidden="1" w:unhideWhenUsed="1"/>
     <w:lsdException w:name="HTML Typewriter" w:semiHidden="1" w:unhideWhenUsed="1"/>
     <w:lsdException w:name="HTML Variable" w:semiHidden="1" w:unhideWhenUsed="1"/>
+    <w:lsdException w:name="Normal Table" w:semiHidden="1" w:unhideWhenUsed="1"/>
     <w:lsdException w:name="annotation subject" w:semiHidden="1" w:unhideWhenUsed="1"/>
     <w:lsdException w:name="No List" w:semiHidden="1" w:unhideWhenUsed="1"/>
     <w:lsdException w:name="Outline List 1" w:semiHidden="1" w:unhideWhenUsed="1"/>
@@ -10564,8 +12399,10 @@
     <w:lsdException w:name="Table Subtle 2" w:semiHidden="1" w:unhideWhenUsed="1"/>
     <w:lsdException w:name="Table Web 1" w:semiHidden="1" w:unhideWhenUsed="1"/>
     <w:lsdException w:name="Table Web 2" w:semiHidden="1" w:unhideWhenUsed="1"/>
+    <w:lsdException w:name="Table Web 3" w:semiHidden="1" w:unhideWhenUsed="1"/>
     <w:lsdException w:name="Balloon Text" w:semiHidden="1" w:unhideWhenUsed="1"/>
     <w:lsdException w:name="Table Grid" w:uiPriority="39"/>
+    <w:lsdException w:name="Table Theme" w:semiHidden="1" w:unhideWhenUsed="1"/>
     <w:lsdException w:name="Placeholder Text" w:semiHidden="1"/>
     <w:lsdException w:name="No Spacing" w:uiPriority="1" w:qFormat="1"/>
     <w:lsdException w:name="Light Shading" w:uiPriority="60"/>
@@ -11668,6 +13505,7 @@
   <w:style w:type="paragraph" w:styleId="ListParagraph">
     <w:name w:val="List Paragraph"/>
     <w:basedOn w:val="Normal"/>
+    <w:link w:val="ListParagraphChar"/>
     <w:uiPriority w:val="34"/>
     <w:qFormat/>
     <w:rsid w:val="00135D4B"/>
@@ -11697,6 +13535,13 @@
       <w:color w:val="954F72" w:themeColor="followedHyperlink"/>
       <w:u w:val="single"/>
     </w:rPr>
+  </w:style>
+  <w:style w:type="character" w:customStyle="1" w:styleId="ListParagraphChar">
+    <w:name w:val="List Paragraph Char"/>
+    <w:link w:val="ListParagraph"/>
+    <w:uiPriority w:val="34"/>
+    <w:locked/>
+    <w:rsid w:val="000B747A"/>
   </w:style>
 </w:styles>
 </file>

</xml_diff>